<commit_message>
ca avance mais cest pas finis
</commit_message>
<xml_diff>
--- a/Reconstruction_surface/Rapport_Projet.docx
+++ b/Reconstruction_surface/Rapport_Projet.docx
@@ -208,65 +208,1134 @@
       <w:pPr>
         <w:spacing w:after="0" w:line="240" w:lineRule="auto"/>
       </w:pPr>
+    </w:p>
+    <w:p>
+      <w:pPr>
+        <w:spacing w:after="0" w:line="240" w:lineRule="auto"/>
+        <w:rPr>
+          <w:i/>
+        </w:rPr>
+      </w:pPr>
+      <w:r>
+        <w:rPr>
+          <w:i/>
+        </w:rPr>
+        <w:t>Lefèvre Henry – M2 GICAO - 2015/16</w:t>
+      </w:r>
+    </w:p>
+    <w:p>
+      <w:pPr>
+        <w:spacing w:after="0" w:line="240" w:lineRule="auto"/>
+        <w:rPr>
+          <w:i/>
+        </w:rPr>
+      </w:pPr>
+      <w:r>
+        <w:rPr>
+          <w:i/>
+        </w:rPr>
+        <w:t>Seguret Aymeric</w:t>
+      </w:r>
+      <w:r>
+        <w:rPr>
+          <w:i/>
+        </w:rPr>
+        <w:t xml:space="preserve"> – M2 GICAO - 2015/16</w:t>
+      </w:r>
+    </w:p>
+    <w:p>
+      <w:r>
+        <w:br w:type="page"/>
+      </w:r>
+    </w:p>
+    <w:p>
+      <w:pPr>
+        <w:pStyle w:val="Titre1"/>
+        <w:rPr>
+          <w:rFonts w:cs="Times New Roman"/>
+        </w:rPr>
+      </w:pPr>
+      <w:r>
+        <w:rPr>
+          <w:rFonts w:cs="Times New Roman"/>
+        </w:rPr>
+        <w:lastRenderedPageBreak/>
+        <w:t xml:space="preserve">Nuage de points : </w:t>
+      </w:r>
+    </w:p>
+    <w:p>
+      <w:pPr>
+        <w:spacing w:after="0" w:line="240" w:lineRule="auto"/>
+        <w:rPr>
+          <w:noProof/>
+          <w:lang w:eastAsia="fr-FR"/>
+        </w:rPr>
+      </w:pPr>
+    </w:p>
+    <w:p>
+      <w:pPr>
+        <w:spacing w:after="0" w:line="240" w:lineRule="auto"/>
+        <w:rPr>
+          <w:noProof/>
+          <w:lang w:eastAsia="fr-FR"/>
+        </w:rPr>
+      </w:pPr>
+    </w:p>
+    <w:p>
+      <w:pPr>
+        <w:spacing w:after="0" w:line="240" w:lineRule="auto"/>
+      </w:pPr>
+      <w:r>
+        <w:rPr>
+          <w:noProof/>
+          <w:lang w:eastAsia="fr-FR"/>
+        </w:rPr>
+        <w:drawing>
+          <wp:inline distT="0" distB="0" distL="0" distR="0" wp14:anchorId="357E33DA" wp14:editId="45980E48">
+            <wp:extent cx="3023705" cy="4067504"/>
+            <wp:effectExtent l="0" t="0" r="5715" b="0"/>
+            <wp:docPr id="1" name="Image 1" descr="Z:\Documents\M2-S1\Reconstruction_surface\miniproj\captures\cactus00.png"/>
+            <wp:cNvGraphicFramePr>
+              <a:graphicFrameLocks xmlns:a="http://schemas.openxmlformats.org/drawingml/2006/main" noChangeAspect="1"/>
+            </wp:cNvGraphicFramePr>
+            <a:graphic xmlns:a="http://schemas.openxmlformats.org/drawingml/2006/main">
+              <a:graphicData uri="http://schemas.openxmlformats.org/drawingml/2006/picture">
+                <pic:pic xmlns:pic="http://schemas.openxmlformats.org/drawingml/2006/picture">
+                  <pic:nvPicPr>
+                    <pic:cNvPr id="0" name="Picture 1" descr="Z:\Documents\M2-S1\Reconstruction_surface\miniproj\captures\cactus00.png"/>
+                    <pic:cNvPicPr>
+                      <a:picLocks noChangeAspect="1" noChangeArrowheads="1"/>
+                    </pic:cNvPicPr>
+                  </pic:nvPicPr>
+                  <pic:blipFill>
+                    <a:blip r:embed="rId6">
+                      <a:extLst>
+                        <a:ext uri="{28A0092B-C50C-407E-A947-70E740481C1C}">
+                          <a14:useLocalDpi xmlns:a14="http://schemas.microsoft.com/office/drawing/2010/main" val="0"/>
+                        </a:ext>
+                      </a:extLst>
+                    </a:blip>
+                    <a:srcRect/>
+                    <a:stretch>
+                      <a:fillRect/>
+                    </a:stretch>
+                  </pic:blipFill>
+                  <pic:spPr bwMode="auto">
+                    <a:xfrm>
+                      <a:off x="0" y="0"/>
+                      <a:ext cx="3045272" cy="4096516"/>
+                    </a:xfrm>
+                    <a:prstGeom prst="rect">
+                      <a:avLst/>
+                    </a:prstGeom>
+                    <a:noFill/>
+                    <a:ln>
+                      <a:noFill/>
+                    </a:ln>
+                  </pic:spPr>
+                </pic:pic>
+              </a:graphicData>
+            </a:graphic>
+          </wp:inline>
+        </w:drawing>
+      </w:r>
+    </w:p>
+    <w:p>
+      <w:pPr>
+        <w:spacing w:after="0" w:line="240" w:lineRule="auto"/>
+      </w:pPr>
+    </w:p>
+    <w:p>
+      <w:pPr>
+        <w:spacing w:after="0" w:line="240" w:lineRule="auto"/>
+      </w:pPr>
+      <w:r>
+        <w:rPr>
+          <w:noProof/>
+          <w:lang w:eastAsia="fr-FR"/>
+        </w:rPr>
+        <w:drawing>
+          <wp:inline distT="0" distB="0" distL="0" distR="0" wp14:anchorId="1D30BEE7" wp14:editId="72186960">
+            <wp:extent cx="4084495" cy="2481943"/>
+            <wp:effectExtent l="0" t="0" r="0" b="0"/>
+            <wp:docPr id="2" name="Image 2" descr="Z:\Documents\M2-S1\Reconstruction_surface\miniproj\captures\selle00.png"/>
+            <wp:cNvGraphicFramePr>
+              <a:graphicFrameLocks xmlns:a="http://schemas.openxmlformats.org/drawingml/2006/main" noChangeAspect="1"/>
+            </wp:cNvGraphicFramePr>
+            <a:graphic xmlns:a="http://schemas.openxmlformats.org/drawingml/2006/main">
+              <a:graphicData uri="http://schemas.openxmlformats.org/drawingml/2006/picture">
+                <pic:pic xmlns:pic="http://schemas.openxmlformats.org/drawingml/2006/picture">
+                  <pic:nvPicPr>
+                    <pic:cNvPr id="0" name="Picture 2" descr="Z:\Documents\M2-S1\Reconstruction_surface\miniproj\captures\selle00.png"/>
+                    <pic:cNvPicPr>
+                      <a:picLocks noChangeAspect="1" noChangeArrowheads="1"/>
+                    </pic:cNvPicPr>
+                  </pic:nvPicPr>
+                  <pic:blipFill>
+                    <a:blip r:embed="rId7" cstate="print">
+                      <a:extLst>
+                        <a:ext uri="{28A0092B-C50C-407E-A947-70E740481C1C}">
+                          <a14:useLocalDpi xmlns:a14="http://schemas.microsoft.com/office/drawing/2010/main" val="0"/>
+                        </a:ext>
+                      </a:extLst>
+                    </a:blip>
+                    <a:srcRect/>
+                    <a:stretch>
+                      <a:fillRect/>
+                    </a:stretch>
+                  </pic:blipFill>
+                  <pic:spPr bwMode="auto">
+                    <a:xfrm>
+                      <a:off x="0" y="0"/>
+                      <a:ext cx="4085337" cy="2482455"/>
+                    </a:xfrm>
+                    <a:prstGeom prst="rect">
+                      <a:avLst/>
+                    </a:prstGeom>
+                    <a:noFill/>
+                    <a:ln>
+                      <a:noFill/>
+                    </a:ln>
+                  </pic:spPr>
+                </pic:pic>
+              </a:graphicData>
+            </a:graphic>
+          </wp:inline>
+        </w:drawing>
+      </w:r>
+    </w:p>
+    <w:p>
+      <w:pPr>
+        <w:spacing w:after="0" w:line="240" w:lineRule="auto"/>
+      </w:pPr>
+    </w:p>
+    <w:p>
+      <w:pPr>
+        <w:spacing w:after="0" w:line="240" w:lineRule="auto"/>
+      </w:pPr>
+      <w:r>
+        <w:rPr>
+          <w:noProof/>
+          <w:lang w:eastAsia="fr-FR"/>
+        </w:rPr>
+        <w:lastRenderedPageBreak/>
+        <w:drawing>
+          <wp:inline distT="0" distB="0" distL="0" distR="0" wp14:anchorId="7568C30F" wp14:editId="4F100DA9">
+            <wp:extent cx="3831272" cy="4073236"/>
+            <wp:effectExtent l="0" t="0" r="0" b="3810"/>
+            <wp:docPr id="3" name="Image 3" descr="Z:\Documents\M2-S1\Reconstruction_surface\miniproj\captures\vase00.png"/>
+            <wp:cNvGraphicFramePr>
+              <a:graphicFrameLocks xmlns:a="http://schemas.openxmlformats.org/drawingml/2006/main" noChangeAspect="1"/>
+            </wp:cNvGraphicFramePr>
+            <a:graphic xmlns:a="http://schemas.openxmlformats.org/drawingml/2006/main">
+              <a:graphicData uri="http://schemas.openxmlformats.org/drawingml/2006/picture">
+                <pic:pic xmlns:pic="http://schemas.openxmlformats.org/drawingml/2006/picture">
+                  <pic:nvPicPr>
+                    <pic:cNvPr id="0" name="Picture 3" descr="Z:\Documents\M2-S1\Reconstruction_surface\miniproj\captures\vase00.png"/>
+                    <pic:cNvPicPr>
+                      <a:picLocks noChangeAspect="1" noChangeArrowheads="1"/>
+                    </pic:cNvPicPr>
+                  </pic:nvPicPr>
+                  <pic:blipFill>
+                    <a:blip r:embed="rId8">
+                      <a:extLst>
+                        <a:ext uri="{28A0092B-C50C-407E-A947-70E740481C1C}">
+                          <a14:useLocalDpi xmlns:a14="http://schemas.microsoft.com/office/drawing/2010/main" val="0"/>
+                        </a:ext>
+                      </a:extLst>
+                    </a:blip>
+                    <a:srcRect/>
+                    <a:stretch>
+                      <a:fillRect/>
+                    </a:stretch>
+                  </pic:blipFill>
+                  <pic:spPr bwMode="auto">
+                    <a:xfrm>
+                      <a:off x="0" y="0"/>
+                      <a:ext cx="3831272" cy="4073236"/>
+                    </a:xfrm>
+                    <a:prstGeom prst="rect">
+                      <a:avLst/>
+                    </a:prstGeom>
+                    <a:noFill/>
+                    <a:ln>
+                      <a:noFill/>
+                    </a:ln>
+                  </pic:spPr>
+                </pic:pic>
+              </a:graphicData>
+            </a:graphic>
+          </wp:inline>
+        </w:drawing>
+      </w:r>
+    </w:p>
+    <w:p>
+      <w:pPr>
+        <w:spacing w:after="0" w:line="240" w:lineRule="auto"/>
+      </w:pPr>
+    </w:p>
+    <w:p>
+      <w:pPr>
+        <w:spacing w:after="0" w:line="240" w:lineRule="auto"/>
+      </w:pPr>
+    </w:p>
+    <w:p>
+      <w:pPr>
+        <w:pStyle w:val="Titre1"/>
+        <w:rPr>
+          <w:noProof/>
+          <w:lang w:eastAsia="fr-FR"/>
+        </w:rPr>
+      </w:pPr>
+      <w:r>
+        <w:rPr>
+          <w:noProof/>
+          <w:lang w:eastAsia="fr-FR"/>
+        </w:rPr>
+        <w:t>Normales non orientées :</w:t>
+      </w:r>
+    </w:p>
+    <w:p>
+      <w:pPr>
+        <w:rPr>
+          <w:lang w:eastAsia="fr-FR"/>
+        </w:rPr>
+      </w:pPr>
+    </w:p>
+    <w:p>
+      <w:pPr>
+        <w:spacing w:after="0" w:line="240" w:lineRule="auto"/>
+      </w:pPr>
+      <w:r>
+        <w:rPr>
+          <w:noProof/>
+          <w:lang w:eastAsia="fr-FR"/>
+        </w:rPr>
+        <w:lastRenderedPageBreak/>
+        <w:drawing>
+          <wp:inline distT="0" distB="0" distL="0" distR="0">
+            <wp:extent cx="3566469" cy="4797631"/>
+            <wp:effectExtent l="0" t="0" r="0" b="3175"/>
+            <wp:docPr id="4" name="Image 4" descr="Z:\Documents\M2-S1\Reconstruction_surface\miniproj\captures\cactus01.png"/>
+            <wp:cNvGraphicFramePr>
+              <a:graphicFrameLocks xmlns:a="http://schemas.openxmlformats.org/drawingml/2006/main" noChangeAspect="1"/>
+            </wp:cNvGraphicFramePr>
+            <a:graphic xmlns:a="http://schemas.openxmlformats.org/drawingml/2006/main">
+              <a:graphicData uri="http://schemas.openxmlformats.org/drawingml/2006/picture">
+                <pic:pic xmlns:pic="http://schemas.openxmlformats.org/drawingml/2006/picture">
+                  <pic:nvPicPr>
+                    <pic:cNvPr id="0" name="Picture 4" descr="Z:\Documents\M2-S1\Reconstruction_surface\miniproj\captures\cactus01.png"/>
+                    <pic:cNvPicPr>
+                      <a:picLocks noChangeAspect="1" noChangeArrowheads="1"/>
+                    </pic:cNvPicPr>
+                  </pic:nvPicPr>
+                  <pic:blipFill>
+                    <a:blip r:embed="rId9">
+                      <a:extLst>
+                        <a:ext uri="{28A0092B-C50C-407E-A947-70E740481C1C}">
+                          <a14:useLocalDpi xmlns:a14="http://schemas.microsoft.com/office/drawing/2010/main" val="0"/>
+                        </a:ext>
+                      </a:extLst>
+                    </a:blip>
+                    <a:srcRect/>
+                    <a:stretch>
+                      <a:fillRect/>
+                    </a:stretch>
+                  </pic:blipFill>
+                  <pic:spPr bwMode="auto">
+                    <a:xfrm>
+                      <a:off x="0" y="0"/>
+                      <a:ext cx="3567205" cy="4798621"/>
+                    </a:xfrm>
+                    <a:prstGeom prst="rect">
+                      <a:avLst/>
+                    </a:prstGeom>
+                    <a:noFill/>
+                    <a:ln>
+                      <a:noFill/>
+                    </a:ln>
+                  </pic:spPr>
+                </pic:pic>
+              </a:graphicData>
+            </a:graphic>
+          </wp:inline>
+        </w:drawing>
+      </w:r>
+    </w:p>
+    <w:p>
+      <w:pPr>
+        <w:spacing w:after="0" w:line="240" w:lineRule="auto"/>
+      </w:pPr>
+    </w:p>
+    <w:p>
+      <w:pPr>
+        <w:spacing w:after="0" w:line="240" w:lineRule="auto"/>
+      </w:pPr>
+      <w:r>
+        <w:rPr>
+          <w:noProof/>
+          <w:lang w:eastAsia="fr-FR"/>
+        </w:rPr>
+        <w:drawing>
+          <wp:inline distT="0" distB="0" distL="0" distR="0">
+            <wp:extent cx="4045410" cy="2458193"/>
+            <wp:effectExtent l="0" t="0" r="0" b="0"/>
+            <wp:docPr id="10" name="Image 10" descr="Z:\Documents\M2-S1\Reconstruction_surface\miniproj\captures\selle01.png"/>
+            <wp:cNvGraphicFramePr>
+              <a:graphicFrameLocks xmlns:a="http://schemas.openxmlformats.org/drawingml/2006/main" noChangeAspect="1"/>
+            </wp:cNvGraphicFramePr>
+            <a:graphic xmlns:a="http://schemas.openxmlformats.org/drawingml/2006/main">
+              <a:graphicData uri="http://schemas.openxmlformats.org/drawingml/2006/picture">
+                <pic:pic xmlns:pic="http://schemas.openxmlformats.org/drawingml/2006/picture">
+                  <pic:nvPicPr>
+                    <pic:cNvPr id="0" name="Picture 10" descr="Z:\Documents\M2-S1\Reconstruction_surface\miniproj\captures\selle01.png"/>
+                    <pic:cNvPicPr>
+                      <a:picLocks noChangeAspect="1" noChangeArrowheads="1"/>
+                    </pic:cNvPicPr>
+                  </pic:nvPicPr>
+                  <pic:blipFill>
+                    <a:blip r:embed="rId10" cstate="print">
+                      <a:extLst>
+                        <a:ext uri="{28A0092B-C50C-407E-A947-70E740481C1C}">
+                          <a14:useLocalDpi xmlns:a14="http://schemas.microsoft.com/office/drawing/2010/main" val="0"/>
+                        </a:ext>
+                      </a:extLst>
+                    </a:blip>
+                    <a:srcRect/>
+                    <a:stretch>
+                      <a:fillRect/>
+                    </a:stretch>
+                  </pic:blipFill>
+                  <pic:spPr bwMode="auto">
+                    <a:xfrm>
+                      <a:off x="0" y="0"/>
+                      <a:ext cx="4046244" cy="2458700"/>
+                    </a:xfrm>
+                    <a:prstGeom prst="rect">
+                      <a:avLst/>
+                    </a:prstGeom>
+                    <a:noFill/>
+                    <a:ln>
+                      <a:noFill/>
+                    </a:ln>
+                  </pic:spPr>
+                </pic:pic>
+              </a:graphicData>
+            </a:graphic>
+          </wp:inline>
+        </w:drawing>
+      </w:r>
+    </w:p>
+    <w:p>
+      <w:pPr>
+        <w:spacing w:after="0" w:line="240" w:lineRule="auto"/>
+      </w:pPr>
+    </w:p>
+    <w:p>
+      <w:pPr>
+        <w:spacing w:after="0" w:line="240" w:lineRule="auto"/>
+      </w:pPr>
+      <w:r>
+        <w:rPr>
+          <w:noProof/>
+          <w:lang w:eastAsia="fr-FR"/>
+        </w:rPr>
+        <w:lastRenderedPageBreak/>
+        <w:drawing>
+          <wp:inline distT="0" distB="0" distL="0" distR="0">
+            <wp:extent cx="3783724" cy="4160913"/>
+            <wp:effectExtent l="0" t="0" r="7620" b="0"/>
+            <wp:docPr id="14" name="Image 14" descr="Z:\Documents\M2-S1\Reconstruction_surface\miniproj\captures\vase01.png"/>
+            <wp:cNvGraphicFramePr>
+              <a:graphicFrameLocks xmlns:a="http://schemas.openxmlformats.org/drawingml/2006/main" noChangeAspect="1"/>
+            </wp:cNvGraphicFramePr>
+            <a:graphic xmlns:a="http://schemas.openxmlformats.org/drawingml/2006/main">
+              <a:graphicData uri="http://schemas.openxmlformats.org/drawingml/2006/picture">
+                <pic:pic xmlns:pic="http://schemas.openxmlformats.org/drawingml/2006/picture">
+                  <pic:nvPicPr>
+                    <pic:cNvPr id="0" name="Picture 14" descr="Z:\Documents\M2-S1\Reconstruction_surface\miniproj\captures\vase01.png"/>
+                    <pic:cNvPicPr>
+                      <a:picLocks noChangeAspect="1" noChangeArrowheads="1"/>
+                    </pic:cNvPicPr>
+                  </pic:nvPicPr>
+                  <pic:blipFill>
+                    <a:blip r:embed="rId11">
+                      <a:extLst>
+                        <a:ext uri="{28A0092B-C50C-407E-A947-70E740481C1C}">
+                          <a14:useLocalDpi xmlns:a14="http://schemas.microsoft.com/office/drawing/2010/main" val="0"/>
+                        </a:ext>
+                      </a:extLst>
+                    </a:blip>
+                    <a:srcRect/>
+                    <a:stretch>
+                      <a:fillRect/>
+                    </a:stretch>
+                  </pic:blipFill>
+                  <pic:spPr bwMode="auto">
+                    <a:xfrm>
+                      <a:off x="0" y="0"/>
+                      <a:ext cx="3803372" cy="4182520"/>
+                    </a:xfrm>
+                    <a:prstGeom prst="rect">
+                      <a:avLst/>
+                    </a:prstGeom>
+                    <a:noFill/>
+                    <a:ln>
+                      <a:noFill/>
+                    </a:ln>
+                  </pic:spPr>
+                </pic:pic>
+              </a:graphicData>
+            </a:graphic>
+          </wp:inline>
+        </w:drawing>
+      </w:r>
+    </w:p>
+    <w:p>
+      <w:pPr>
+        <w:spacing w:after="0" w:line="240" w:lineRule="auto"/>
+      </w:pPr>
+    </w:p>
+    <w:p>
+      <w:pPr>
+        <w:pStyle w:val="Titre1"/>
+      </w:pPr>
+      <w:r>
+        <w:t>Arbres minimal :</w:t>
+      </w:r>
+    </w:p>
+    <w:p/>
+    <w:p>
+      <w:pPr>
+        <w:spacing w:after="0" w:line="240" w:lineRule="auto"/>
+      </w:pPr>
+      <w:r>
+        <w:rPr>
+          <w:noProof/>
+          <w:lang w:eastAsia="fr-FR"/>
+        </w:rPr>
+        <w:lastRenderedPageBreak/>
+        <w:drawing>
+          <wp:inline distT="0" distB="0" distL="0" distR="0">
+            <wp:extent cx="3594538" cy="4835388"/>
+            <wp:effectExtent l="0" t="0" r="6350" b="3810"/>
+            <wp:docPr id="5" name="Image 5" descr="Z:\Documents\M2-S1\Reconstruction_surface\miniproj\captures\cactus02.png"/>
+            <wp:cNvGraphicFramePr>
+              <a:graphicFrameLocks xmlns:a="http://schemas.openxmlformats.org/drawingml/2006/main" noChangeAspect="1"/>
+            </wp:cNvGraphicFramePr>
+            <a:graphic xmlns:a="http://schemas.openxmlformats.org/drawingml/2006/main">
+              <a:graphicData uri="http://schemas.openxmlformats.org/drawingml/2006/picture">
+                <pic:pic xmlns:pic="http://schemas.openxmlformats.org/drawingml/2006/picture">
+                  <pic:nvPicPr>
+                    <pic:cNvPr id="0" name="Picture 5" descr="Z:\Documents\M2-S1\Reconstruction_surface\miniproj\captures\cactus02.png"/>
+                    <pic:cNvPicPr>
+                      <a:picLocks noChangeAspect="1" noChangeArrowheads="1"/>
+                    </pic:cNvPicPr>
+                  </pic:nvPicPr>
+                  <pic:blipFill>
+                    <a:blip r:embed="rId12">
+                      <a:extLst>
+                        <a:ext uri="{28A0092B-C50C-407E-A947-70E740481C1C}">
+                          <a14:useLocalDpi xmlns:a14="http://schemas.microsoft.com/office/drawing/2010/main" val="0"/>
+                        </a:ext>
+                      </a:extLst>
+                    </a:blip>
+                    <a:srcRect/>
+                    <a:stretch>
+                      <a:fillRect/>
+                    </a:stretch>
+                  </pic:blipFill>
+                  <pic:spPr bwMode="auto">
+                    <a:xfrm>
+                      <a:off x="0" y="0"/>
+                      <a:ext cx="3598965" cy="4841343"/>
+                    </a:xfrm>
+                    <a:prstGeom prst="rect">
+                      <a:avLst/>
+                    </a:prstGeom>
+                    <a:noFill/>
+                    <a:ln>
+                      <a:noFill/>
+                    </a:ln>
+                  </pic:spPr>
+                </pic:pic>
+              </a:graphicData>
+            </a:graphic>
+          </wp:inline>
+        </w:drawing>
+      </w:r>
+    </w:p>
+    <w:p>
+      <w:pPr>
+        <w:spacing w:after="0" w:line="240" w:lineRule="auto"/>
+      </w:pPr>
+    </w:p>
+    <w:p>
+      <w:pPr>
+        <w:spacing w:after="0" w:line="240" w:lineRule="auto"/>
+      </w:pPr>
+      <w:r>
+        <w:rPr>
+          <w:noProof/>
+          <w:lang w:eastAsia="fr-FR"/>
+        </w:rPr>
+        <w:drawing>
+          <wp:inline distT="0" distB="0" distL="0" distR="0">
+            <wp:extent cx="3771805" cy="2291937"/>
+            <wp:effectExtent l="0" t="0" r="635" b="0"/>
+            <wp:docPr id="11" name="Image 11" descr="Z:\Documents\M2-S1\Reconstruction_surface\miniproj\captures\selle02.png"/>
+            <wp:cNvGraphicFramePr>
+              <a:graphicFrameLocks xmlns:a="http://schemas.openxmlformats.org/drawingml/2006/main" noChangeAspect="1"/>
+            </wp:cNvGraphicFramePr>
+            <a:graphic xmlns:a="http://schemas.openxmlformats.org/drawingml/2006/main">
+              <a:graphicData uri="http://schemas.openxmlformats.org/drawingml/2006/picture">
+                <pic:pic xmlns:pic="http://schemas.openxmlformats.org/drawingml/2006/picture">
+                  <pic:nvPicPr>
+                    <pic:cNvPr id="0" name="Picture 11" descr="Z:\Documents\M2-S1\Reconstruction_surface\miniproj\captures\selle02.png"/>
+                    <pic:cNvPicPr>
+                      <a:picLocks noChangeAspect="1" noChangeArrowheads="1"/>
+                    </pic:cNvPicPr>
+                  </pic:nvPicPr>
+                  <pic:blipFill>
+                    <a:blip r:embed="rId13" cstate="print">
+                      <a:extLst>
+                        <a:ext uri="{28A0092B-C50C-407E-A947-70E740481C1C}">
+                          <a14:useLocalDpi xmlns:a14="http://schemas.microsoft.com/office/drawing/2010/main" val="0"/>
+                        </a:ext>
+                      </a:extLst>
+                    </a:blip>
+                    <a:srcRect/>
+                    <a:stretch>
+                      <a:fillRect/>
+                    </a:stretch>
+                  </pic:blipFill>
+                  <pic:spPr bwMode="auto">
+                    <a:xfrm>
+                      <a:off x="0" y="0"/>
+                      <a:ext cx="3772583" cy="2292410"/>
+                    </a:xfrm>
+                    <a:prstGeom prst="rect">
+                      <a:avLst/>
+                    </a:prstGeom>
+                    <a:noFill/>
+                    <a:ln>
+                      <a:noFill/>
+                    </a:ln>
+                  </pic:spPr>
+                </pic:pic>
+              </a:graphicData>
+            </a:graphic>
+          </wp:inline>
+        </w:drawing>
+      </w:r>
+    </w:p>
+    <w:p>
+      <w:pPr>
+        <w:spacing w:after="0" w:line="240" w:lineRule="auto"/>
+      </w:pPr>
+    </w:p>
+    <w:p>
+      <w:pPr>
+        <w:spacing w:after="0" w:line="240" w:lineRule="auto"/>
+      </w:pPr>
+      <w:r>
+        <w:rPr>
+          <w:noProof/>
+          <w:lang w:eastAsia="fr-FR"/>
+        </w:rPr>
+        <w:lastRenderedPageBreak/>
+        <w:drawing>
+          <wp:inline distT="0" distB="0" distL="0" distR="0">
+            <wp:extent cx="3779587" cy="4156364"/>
+            <wp:effectExtent l="0" t="0" r="0" b="0"/>
+            <wp:docPr id="15" name="Image 15" descr="Z:\Documents\M2-S1\Reconstruction_surface\miniproj\captures\vase02.png"/>
+            <wp:cNvGraphicFramePr>
+              <a:graphicFrameLocks xmlns:a="http://schemas.openxmlformats.org/drawingml/2006/main" noChangeAspect="1"/>
+            </wp:cNvGraphicFramePr>
+            <a:graphic xmlns:a="http://schemas.openxmlformats.org/drawingml/2006/main">
+              <a:graphicData uri="http://schemas.openxmlformats.org/drawingml/2006/picture">
+                <pic:pic xmlns:pic="http://schemas.openxmlformats.org/drawingml/2006/picture">
+                  <pic:nvPicPr>
+                    <pic:cNvPr id="0" name="Picture 15" descr="Z:\Documents\M2-S1\Reconstruction_surface\miniproj\captures\vase02.png"/>
+                    <pic:cNvPicPr>
+                      <a:picLocks noChangeAspect="1" noChangeArrowheads="1"/>
+                    </pic:cNvPicPr>
+                  </pic:nvPicPr>
+                  <pic:blipFill>
+                    <a:blip r:embed="rId14">
+                      <a:extLst>
+                        <a:ext uri="{28A0092B-C50C-407E-A947-70E740481C1C}">
+                          <a14:useLocalDpi xmlns:a14="http://schemas.microsoft.com/office/drawing/2010/main" val="0"/>
+                        </a:ext>
+                      </a:extLst>
+                    </a:blip>
+                    <a:srcRect/>
+                    <a:stretch>
+                      <a:fillRect/>
+                    </a:stretch>
+                  </pic:blipFill>
+                  <pic:spPr bwMode="auto">
+                    <a:xfrm>
+                      <a:off x="0" y="0"/>
+                      <a:ext cx="3782838" cy="4159939"/>
+                    </a:xfrm>
+                    <a:prstGeom prst="rect">
+                      <a:avLst/>
+                    </a:prstGeom>
+                    <a:noFill/>
+                    <a:ln>
+                      <a:noFill/>
+                    </a:ln>
+                  </pic:spPr>
+                </pic:pic>
+              </a:graphicData>
+            </a:graphic>
+          </wp:inline>
+        </w:drawing>
+      </w:r>
+    </w:p>
+    <w:p>
+      <w:pPr>
+        <w:spacing w:after="0" w:line="240" w:lineRule="auto"/>
+      </w:pPr>
+    </w:p>
+    <w:p>
+      <w:pPr>
+        <w:pStyle w:val="Titre1"/>
+      </w:pPr>
+      <w:r>
+        <w:t>Normales orientées :</w:t>
+      </w:r>
+    </w:p>
+    <w:p>
+      <w:pPr>
+        <w:spacing w:after="0" w:line="240" w:lineRule="auto"/>
+      </w:pPr>
+    </w:p>
+    <w:p>
+      <w:pPr>
+        <w:spacing w:after="0" w:line="240" w:lineRule="auto"/>
+      </w:pPr>
+    </w:p>
+    <w:p>
+      <w:pPr>
+        <w:spacing w:after="0" w:line="240" w:lineRule="auto"/>
+      </w:pPr>
+      <w:r>
+        <w:rPr>
+          <w:noProof/>
+          <w:lang w:eastAsia="fr-FR"/>
+        </w:rPr>
+        <w:lastRenderedPageBreak/>
+        <w:drawing>
+          <wp:inline distT="0" distB="0" distL="0" distR="0">
+            <wp:extent cx="3515936" cy="4729655"/>
+            <wp:effectExtent l="0" t="0" r="8890" b="0"/>
+            <wp:docPr id="6" name="Image 6" descr="Z:\Documents\M2-S1\Reconstruction_surface\miniproj\captures\cactus03.png"/>
+            <wp:cNvGraphicFramePr>
+              <a:graphicFrameLocks xmlns:a="http://schemas.openxmlformats.org/drawingml/2006/main" noChangeAspect="1"/>
+            </wp:cNvGraphicFramePr>
+            <a:graphic xmlns:a="http://schemas.openxmlformats.org/drawingml/2006/main">
+              <a:graphicData uri="http://schemas.openxmlformats.org/drawingml/2006/picture">
+                <pic:pic xmlns:pic="http://schemas.openxmlformats.org/drawingml/2006/picture">
+                  <pic:nvPicPr>
+                    <pic:cNvPr id="0" name="Picture 6" descr="Z:\Documents\M2-S1\Reconstruction_surface\miniproj\captures\cactus03.png"/>
+                    <pic:cNvPicPr>
+                      <a:picLocks noChangeAspect="1" noChangeArrowheads="1"/>
+                    </pic:cNvPicPr>
+                  </pic:nvPicPr>
+                  <pic:blipFill>
+                    <a:blip r:embed="rId15">
+                      <a:extLst>
+                        <a:ext uri="{28A0092B-C50C-407E-A947-70E740481C1C}">
+                          <a14:useLocalDpi xmlns:a14="http://schemas.microsoft.com/office/drawing/2010/main" val="0"/>
+                        </a:ext>
+                      </a:extLst>
+                    </a:blip>
+                    <a:srcRect/>
+                    <a:stretch>
+                      <a:fillRect/>
+                    </a:stretch>
+                  </pic:blipFill>
+                  <pic:spPr bwMode="auto">
+                    <a:xfrm>
+                      <a:off x="0" y="0"/>
+                      <a:ext cx="3512691" cy="4725290"/>
+                    </a:xfrm>
+                    <a:prstGeom prst="rect">
+                      <a:avLst/>
+                    </a:prstGeom>
+                    <a:noFill/>
+                    <a:ln>
+                      <a:noFill/>
+                    </a:ln>
+                  </pic:spPr>
+                </pic:pic>
+              </a:graphicData>
+            </a:graphic>
+          </wp:inline>
+        </w:drawing>
+      </w:r>
+    </w:p>
+    <w:p>
+      <w:pPr>
+        <w:spacing w:after="0" w:line="240" w:lineRule="auto"/>
+      </w:pPr>
+    </w:p>
+    <w:p>
+      <w:pPr>
+        <w:spacing w:after="0" w:line="240" w:lineRule="auto"/>
+      </w:pPr>
+      <w:r>
+        <w:rPr>
+          <w:noProof/>
+          <w:lang w:eastAsia="fr-FR"/>
+        </w:rPr>
+        <w:drawing>
+          <wp:inline distT="0" distB="0" distL="0" distR="0">
+            <wp:extent cx="4045408" cy="2458192"/>
+            <wp:effectExtent l="0" t="0" r="0" b="0"/>
+            <wp:docPr id="12" name="Image 12" descr="Z:\Documents\M2-S1\Reconstruction_surface\miniproj\captures\selle03.png"/>
+            <wp:cNvGraphicFramePr>
+              <a:graphicFrameLocks xmlns:a="http://schemas.openxmlformats.org/drawingml/2006/main" noChangeAspect="1"/>
+            </wp:cNvGraphicFramePr>
+            <a:graphic xmlns:a="http://schemas.openxmlformats.org/drawingml/2006/main">
+              <a:graphicData uri="http://schemas.openxmlformats.org/drawingml/2006/picture">
+                <pic:pic xmlns:pic="http://schemas.openxmlformats.org/drawingml/2006/picture">
+                  <pic:nvPicPr>
+                    <pic:cNvPr id="0" name="Picture 12" descr="Z:\Documents\M2-S1\Reconstruction_surface\miniproj\captures\selle03.png"/>
+                    <pic:cNvPicPr>
+                      <a:picLocks noChangeAspect="1" noChangeArrowheads="1"/>
+                    </pic:cNvPicPr>
+                  </pic:nvPicPr>
+                  <pic:blipFill>
+                    <a:blip r:embed="rId16" cstate="print">
+                      <a:extLst>
+                        <a:ext uri="{28A0092B-C50C-407E-A947-70E740481C1C}">
+                          <a14:useLocalDpi xmlns:a14="http://schemas.microsoft.com/office/drawing/2010/main" val="0"/>
+                        </a:ext>
+                      </a:extLst>
+                    </a:blip>
+                    <a:srcRect/>
+                    <a:stretch>
+                      <a:fillRect/>
+                    </a:stretch>
+                  </pic:blipFill>
+                  <pic:spPr bwMode="auto">
+                    <a:xfrm>
+                      <a:off x="0" y="0"/>
+                      <a:ext cx="4046242" cy="2458699"/>
+                    </a:xfrm>
+                    <a:prstGeom prst="rect">
+                      <a:avLst/>
+                    </a:prstGeom>
+                    <a:noFill/>
+                    <a:ln>
+                      <a:noFill/>
+                    </a:ln>
+                  </pic:spPr>
+                </pic:pic>
+              </a:graphicData>
+            </a:graphic>
+          </wp:inline>
+        </w:drawing>
+      </w:r>
+    </w:p>
+    <w:p>
+      <w:pPr>
+        <w:spacing w:after="0" w:line="240" w:lineRule="auto"/>
+      </w:pPr>
+    </w:p>
+    <w:p>
+      <w:pPr>
+        <w:spacing w:after="0" w:line="240" w:lineRule="auto"/>
+      </w:pPr>
+      <w:r>
+        <w:rPr>
+          <w:noProof/>
+          <w:lang w:eastAsia="fr-FR"/>
+        </w:rPr>
+        <w:lastRenderedPageBreak/>
+        <w:drawing>
+          <wp:inline distT="0" distB="0" distL="0" distR="0">
+            <wp:extent cx="3918857" cy="4309518"/>
+            <wp:effectExtent l="0" t="0" r="5715" b="0"/>
+            <wp:docPr id="16" name="Image 16" descr="Z:\Documents\M2-S1\Reconstruction_surface\miniproj\captures\vase03.png"/>
+            <wp:cNvGraphicFramePr>
+              <a:graphicFrameLocks xmlns:a="http://schemas.openxmlformats.org/drawingml/2006/main" noChangeAspect="1"/>
+            </wp:cNvGraphicFramePr>
+            <a:graphic xmlns:a="http://schemas.openxmlformats.org/drawingml/2006/main">
+              <a:graphicData uri="http://schemas.openxmlformats.org/drawingml/2006/picture">
+                <pic:pic xmlns:pic="http://schemas.openxmlformats.org/drawingml/2006/picture">
+                  <pic:nvPicPr>
+                    <pic:cNvPr id="0" name="Picture 16" descr="Z:\Documents\M2-S1\Reconstruction_surface\miniproj\captures\vase03.png"/>
+                    <pic:cNvPicPr>
+                      <a:picLocks noChangeAspect="1" noChangeArrowheads="1"/>
+                    </pic:cNvPicPr>
+                  </pic:nvPicPr>
+                  <pic:blipFill>
+                    <a:blip r:embed="rId17">
+                      <a:extLst>
+                        <a:ext uri="{28A0092B-C50C-407E-A947-70E740481C1C}">
+                          <a14:useLocalDpi xmlns:a14="http://schemas.microsoft.com/office/drawing/2010/main" val="0"/>
+                        </a:ext>
+                      </a:extLst>
+                    </a:blip>
+                    <a:srcRect/>
+                    <a:stretch>
+                      <a:fillRect/>
+                    </a:stretch>
+                  </pic:blipFill>
+                  <pic:spPr bwMode="auto">
+                    <a:xfrm>
+                      <a:off x="0" y="0"/>
+                      <a:ext cx="3925586" cy="4316917"/>
+                    </a:xfrm>
+                    <a:prstGeom prst="rect">
+                      <a:avLst/>
+                    </a:prstGeom>
+                    <a:noFill/>
+                    <a:ln>
+                      <a:noFill/>
+                    </a:ln>
+                  </pic:spPr>
+                </pic:pic>
+              </a:graphicData>
+            </a:graphic>
+          </wp:inline>
+        </w:drawing>
+      </w:r>
+    </w:p>
+    <w:p>
+      <w:pPr>
+        <w:spacing w:after="0" w:line="240" w:lineRule="auto"/>
+      </w:pPr>
+    </w:p>
+    <w:p>
+      <w:pPr>
+        <w:pStyle w:val="Titre1"/>
+      </w:pPr>
+      <w:r>
+        <w:t>Comparaison normales :</w:t>
+      </w:r>
+    </w:p>
+    <w:p>
+      <w:pPr>
+        <w:spacing w:after="0" w:line="240" w:lineRule="auto"/>
+      </w:pPr>
+    </w:p>
+    <w:p>
+      <w:pPr>
+        <w:spacing w:after="0" w:line="240" w:lineRule="auto"/>
+      </w:pPr>
+      <w:r>
+        <w:rPr>
+          <w:noProof/>
+          <w:lang w:eastAsia="fr-FR"/>
+        </w:rPr>
+        <w:lastRenderedPageBreak/>
+        <w:drawing>
+          <wp:inline distT="0" distB="0" distL="0" distR="0">
+            <wp:extent cx="3469362" cy="4667002"/>
+            <wp:effectExtent l="0" t="0" r="0" b="635"/>
+            <wp:docPr id="7" name="Image 7" descr="Z:\Documents\M2-S1\Reconstruction_surface\miniproj\captures\cactus04.png"/>
+            <wp:cNvGraphicFramePr>
+              <a:graphicFrameLocks xmlns:a="http://schemas.openxmlformats.org/drawingml/2006/main" noChangeAspect="1"/>
+            </wp:cNvGraphicFramePr>
+            <a:graphic xmlns:a="http://schemas.openxmlformats.org/drawingml/2006/main">
+              <a:graphicData uri="http://schemas.openxmlformats.org/drawingml/2006/picture">
+                <pic:pic xmlns:pic="http://schemas.openxmlformats.org/drawingml/2006/picture">
+                  <pic:nvPicPr>
+                    <pic:cNvPr id="0" name="Picture 7" descr="Z:\Documents\M2-S1\Reconstruction_surface\miniproj\captures\cactus04.png"/>
+                    <pic:cNvPicPr>
+                      <a:picLocks noChangeAspect="1" noChangeArrowheads="1"/>
+                    </pic:cNvPicPr>
+                  </pic:nvPicPr>
+                  <pic:blipFill>
+                    <a:blip r:embed="rId18">
+                      <a:extLst>
+                        <a:ext uri="{28A0092B-C50C-407E-A947-70E740481C1C}">
+                          <a14:useLocalDpi xmlns:a14="http://schemas.microsoft.com/office/drawing/2010/main" val="0"/>
+                        </a:ext>
+                      </a:extLst>
+                    </a:blip>
+                    <a:srcRect/>
+                    <a:stretch>
+                      <a:fillRect/>
+                    </a:stretch>
+                  </pic:blipFill>
+                  <pic:spPr bwMode="auto">
+                    <a:xfrm>
+                      <a:off x="0" y="0"/>
+                      <a:ext cx="3470078" cy="4667965"/>
+                    </a:xfrm>
+                    <a:prstGeom prst="rect">
+                      <a:avLst/>
+                    </a:prstGeom>
+                    <a:noFill/>
+                    <a:ln>
+                      <a:noFill/>
+                    </a:ln>
+                  </pic:spPr>
+                </pic:pic>
+              </a:graphicData>
+            </a:graphic>
+          </wp:inline>
+        </w:drawing>
+      </w:r>
+    </w:p>
+    <w:p>
+      <w:pPr>
+        <w:spacing w:after="0" w:line="240" w:lineRule="auto"/>
+      </w:pPr>
+    </w:p>
+    <w:p>
+      <w:pPr>
+        <w:spacing w:after="0" w:line="240" w:lineRule="auto"/>
+      </w:pPr>
+      <w:r>
+        <w:rPr>
+          <w:noProof/>
+          <w:lang w:eastAsia="fr-FR"/>
+        </w:rPr>
+        <w:drawing>
+          <wp:inline distT="0" distB="0" distL="0" distR="0">
+            <wp:extent cx="3972910" cy="2414138"/>
+            <wp:effectExtent l="0" t="0" r="8890" b="5715"/>
+            <wp:docPr id="13" name="Image 13" descr="Z:\Documents\M2-S1\Reconstruction_surface\miniproj\captures\selle04.png"/>
+            <wp:cNvGraphicFramePr>
+              <a:graphicFrameLocks xmlns:a="http://schemas.openxmlformats.org/drawingml/2006/main" noChangeAspect="1"/>
+            </wp:cNvGraphicFramePr>
+            <a:graphic xmlns:a="http://schemas.openxmlformats.org/drawingml/2006/main">
+              <a:graphicData uri="http://schemas.openxmlformats.org/drawingml/2006/picture">
+                <pic:pic xmlns:pic="http://schemas.openxmlformats.org/drawingml/2006/picture">
+                  <pic:nvPicPr>
+                    <pic:cNvPr id="0" name="Picture 13" descr="Z:\Documents\M2-S1\Reconstruction_surface\miniproj\captures\selle04.png"/>
+                    <pic:cNvPicPr>
+                      <a:picLocks noChangeAspect="1" noChangeArrowheads="1"/>
+                    </pic:cNvPicPr>
+                  </pic:nvPicPr>
+                  <pic:blipFill>
+                    <a:blip r:embed="rId19" cstate="print">
+                      <a:extLst>
+                        <a:ext uri="{28A0092B-C50C-407E-A947-70E740481C1C}">
+                          <a14:useLocalDpi xmlns:a14="http://schemas.microsoft.com/office/drawing/2010/main" val="0"/>
+                        </a:ext>
+                      </a:extLst>
+                    </a:blip>
+                    <a:srcRect/>
+                    <a:stretch>
+                      <a:fillRect/>
+                    </a:stretch>
+                  </pic:blipFill>
+                  <pic:spPr bwMode="auto">
+                    <a:xfrm>
+                      <a:off x="0" y="0"/>
+                      <a:ext cx="3984645" cy="2421269"/>
+                    </a:xfrm>
+                    <a:prstGeom prst="rect">
+                      <a:avLst/>
+                    </a:prstGeom>
+                    <a:noFill/>
+                    <a:ln>
+                      <a:noFill/>
+                    </a:ln>
+                  </pic:spPr>
+                </pic:pic>
+              </a:graphicData>
+            </a:graphic>
+          </wp:inline>
+        </w:drawing>
+      </w:r>
+    </w:p>
+    <w:p>
+      <w:pPr>
+        <w:spacing w:after="0" w:line="240" w:lineRule="auto"/>
+      </w:pPr>
+    </w:p>
+    <w:p>
+      <w:pPr>
+        <w:spacing w:after="0" w:line="240" w:lineRule="auto"/>
+      </w:pPr>
+      <w:r>
+        <w:rPr>
+          <w:noProof/>
+          <w:lang w:eastAsia="fr-FR"/>
+        </w:rPr>
+        <w:lastRenderedPageBreak/>
+        <w:drawing>
+          <wp:inline distT="0" distB="0" distL="0" distR="0">
+            <wp:extent cx="3918857" cy="4309518"/>
+            <wp:effectExtent l="0" t="0" r="5715" b="0"/>
+            <wp:docPr id="17" name="Image 17" descr="Z:\Documents\M2-S1\Reconstruction_surface\miniproj\captures\vase04.png"/>
+            <wp:cNvGraphicFramePr>
+              <a:graphicFrameLocks xmlns:a="http://schemas.openxmlformats.org/drawingml/2006/main" noChangeAspect="1"/>
+            </wp:cNvGraphicFramePr>
+            <a:graphic xmlns:a="http://schemas.openxmlformats.org/drawingml/2006/main">
+              <a:graphicData uri="http://schemas.openxmlformats.org/drawingml/2006/picture">
+                <pic:pic xmlns:pic="http://schemas.openxmlformats.org/drawingml/2006/picture">
+                  <pic:nvPicPr>
+                    <pic:cNvPr id="0" name="Picture 17" descr="Z:\Documents\M2-S1\Reconstruction_surface\miniproj\captures\vase04.png"/>
+                    <pic:cNvPicPr>
+                      <a:picLocks noChangeAspect="1" noChangeArrowheads="1"/>
+                    </pic:cNvPicPr>
+                  </pic:nvPicPr>
+                  <pic:blipFill>
+                    <a:blip r:embed="rId20">
+                      <a:extLst>
+                        <a:ext uri="{28A0092B-C50C-407E-A947-70E740481C1C}">
+                          <a14:useLocalDpi xmlns:a14="http://schemas.microsoft.com/office/drawing/2010/main" val="0"/>
+                        </a:ext>
+                      </a:extLst>
+                    </a:blip>
+                    <a:srcRect/>
+                    <a:stretch>
+                      <a:fillRect/>
+                    </a:stretch>
+                  </pic:blipFill>
+                  <pic:spPr bwMode="auto">
+                    <a:xfrm>
+                      <a:off x="0" y="0"/>
+                      <a:ext cx="3922228" cy="4313225"/>
+                    </a:xfrm>
+                    <a:prstGeom prst="rect">
+                      <a:avLst/>
+                    </a:prstGeom>
+                    <a:noFill/>
+                    <a:ln>
+                      <a:noFill/>
+                    </a:ln>
+                  </pic:spPr>
+                </pic:pic>
+              </a:graphicData>
+            </a:graphic>
+          </wp:inline>
+        </w:drawing>
+      </w:r>
+    </w:p>
+    <w:p>
+      <w:pPr>
+        <w:spacing w:after="0" w:line="240" w:lineRule="auto"/>
+      </w:pPr>
+    </w:p>
+    <w:p>
+      <w:pPr>
+        <w:pStyle w:val="Titre1"/>
+      </w:pPr>
+      <w:r>
+        <w:t>Surface isovaleur :</w:t>
+      </w:r>
+    </w:p>
+    <w:p/>
+    <w:p>
+      <w:pPr>
+        <w:pStyle w:val="Titre1"/>
+      </w:pPr>
+      <w:r>
+        <w:t>Normales finales :</w:t>
+      </w:r>
       <w:bookmarkStart w:id="0" w:name="_GoBack"/>
       <w:bookmarkEnd w:id="0"/>
-    </w:p>
-    <w:p>
-      <w:pPr>
-        <w:spacing w:after="0" w:line="240" w:lineRule="auto"/>
-        <w:rPr>
-          <w:i/>
-        </w:rPr>
-      </w:pPr>
-      <w:r>
-        <w:rPr>
-          <w:i/>
-        </w:rPr>
-        <w:t>Lefèvre Henry – M2 GICAO - 2015/16</w:t>
-      </w:r>
-    </w:p>
-    <w:p>
-      <w:pPr>
-        <w:spacing w:after="0" w:line="240" w:lineRule="auto"/>
-        <w:rPr>
-          <w:i/>
-        </w:rPr>
-      </w:pPr>
-      <w:proofErr w:type="spellStart"/>
-      <w:r>
-        <w:rPr>
-          <w:i/>
-        </w:rPr>
-        <w:t>Seguret</w:t>
-      </w:r>
-      <w:proofErr w:type="spellEnd"/>
-      <w:r>
-        <w:rPr>
-          <w:i/>
-        </w:rPr>
-        <w:t xml:space="preserve"> Aymeric</w:t>
-      </w:r>
-      <w:r>
-        <w:rPr>
-          <w:i/>
-        </w:rPr>
-        <w:t xml:space="preserve"> – M2 GICAO - 2015/16</w:t>
-      </w:r>
-    </w:p>
-    <w:p>
-      <w:r>
-        <w:br w:type="page"/>
-      </w:r>
-    </w:p>
-    <w:p>
-      <w:pPr>
-        <w:spacing w:after="0" w:line="240" w:lineRule="auto"/>
-      </w:pPr>
-    </w:p>
-    <w:p>
-      <w:pPr>
-        <w:spacing w:after="0" w:line="240" w:lineRule="auto"/>
-      </w:pPr>
     </w:p>
     <w:sectPr>
       <w:pgSz w:w="11906" w:h="16838"/>
@@ -438,6 +1507,30 @@
     <w:name w:val="Normal"/>
     <w:qFormat/>
   </w:style>
+  <w:style w:type="paragraph" w:styleId="Titre1">
+    <w:name w:val="heading 1"/>
+    <w:basedOn w:val="Normal"/>
+    <w:next w:val="Normal"/>
+    <w:link w:val="Titre1Car"/>
+    <w:uiPriority w:val="9"/>
+    <w:qFormat/>
+    <w:rsid w:val="00E51D5C"/>
+    <w:pPr>
+      <w:keepNext/>
+      <w:keepLines/>
+      <w:spacing w:after="0" w:line="240" w:lineRule="auto"/>
+      <w:outlineLvl w:val="0"/>
+    </w:pPr>
+    <w:rPr>
+      <w:rFonts w:ascii="Times New Roman" w:eastAsiaTheme="majorEastAsia" w:hAnsi="Times New Roman" w:cstheme="majorBidi"/>
+      <w:b/>
+      <w:bCs/>
+      <w:color w:val="365F91" w:themeColor="accent1" w:themeShade="BF"/>
+      <w:sz w:val="32"/>
+      <w:szCs w:val="28"/>
+      <w:u w:val="single"/>
+    </w:rPr>
+  </w:style>
   <w:style w:type="character" w:default="1" w:styleId="Policepardfaut">
     <w:name w:val="Default Paragraph Font"/>
     <w:uiPriority w:val="1"/>
@@ -493,6 +1586,22 @@
       <w:rFonts w:ascii="Tahoma" w:hAnsi="Tahoma" w:cs="Tahoma"/>
       <w:sz w:val="16"/>
       <w:szCs w:val="16"/>
+    </w:rPr>
+  </w:style>
+  <w:style w:type="character" w:customStyle="1" w:styleId="Titre1Car">
+    <w:name w:val="Titre 1 Car"/>
+    <w:basedOn w:val="Policepardfaut"/>
+    <w:link w:val="Titre1"/>
+    <w:uiPriority w:val="9"/>
+    <w:rsid w:val="00E51D5C"/>
+    <w:rPr>
+      <w:rFonts w:ascii="Times New Roman" w:eastAsiaTheme="majorEastAsia" w:hAnsi="Times New Roman" w:cstheme="majorBidi"/>
+      <w:b/>
+      <w:bCs/>
+      <w:color w:val="365F91" w:themeColor="accent1" w:themeShade="BF"/>
+      <w:sz w:val="32"/>
+      <w:szCs w:val="28"/>
+      <w:u w:val="single"/>
     </w:rPr>
   </w:style>
 </w:styles>
@@ -658,6 +1767,30 @@
     <w:name w:val="Normal"/>
     <w:qFormat/>
   </w:style>
+  <w:style w:type="paragraph" w:styleId="Titre1">
+    <w:name w:val="heading 1"/>
+    <w:basedOn w:val="Normal"/>
+    <w:next w:val="Normal"/>
+    <w:link w:val="Titre1Car"/>
+    <w:uiPriority w:val="9"/>
+    <w:qFormat/>
+    <w:rsid w:val="00E51D5C"/>
+    <w:pPr>
+      <w:keepNext/>
+      <w:keepLines/>
+      <w:spacing w:after="0" w:line="240" w:lineRule="auto"/>
+      <w:outlineLvl w:val="0"/>
+    </w:pPr>
+    <w:rPr>
+      <w:rFonts w:ascii="Times New Roman" w:eastAsiaTheme="majorEastAsia" w:hAnsi="Times New Roman" w:cstheme="majorBidi"/>
+      <w:b/>
+      <w:bCs/>
+      <w:color w:val="365F91" w:themeColor="accent1" w:themeShade="BF"/>
+      <w:sz w:val="32"/>
+      <w:szCs w:val="28"/>
+      <w:u w:val="single"/>
+    </w:rPr>
+  </w:style>
   <w:style w:type="character" w:default="1" w:styleId="Policepardfaut">
     <w:name w:val="Default Paragraph Font"/>
     <w:uiPriority w:val="1"/>
@@ -713,6 +1846,22 @@
       <w:rFonts w:ascii="Tahoma" w:hAnsi="Tahoma" w:cs="Tahoma"/>
       <w:sz w:val="16"/>
       <w:szCs w:val="16"/>
+    </w:rPr>
+  </w:style>
+  <w:style w:type="character" w:customStyle="1" w:styleId="Titre1Car">
+    <w:name w:val="Titre 1 Car"/>
+    <w:basedOn w:val="Policepardfaut"/>
+    <w:link w:val="Titre1"/>
+    <w:uiPriority w:val="9"/>
+    <w:rsid w:val="00E51D5C"/>
+    <w:rPr>
+      <w:rFonts w:ascii="Times New Roman" w:eastAsiaTheme="majorEastAsia" w:hAnsi="Times New Roman" w:cstheme="majorBidi"/>
+      <w:b/>
+      <w:bCs/>
+      <w:color w:val="365F91" w:themeColor="accent1" w:themeShade="BF"/>
+      <w:sz w:val="32"/>
+      <w:szCs w:val="28"/>
+      <w:u w:val="single"/>
     </w:rPr>
   </w:style>
 </w:styles>

</xml_diff>